<commit_message>
add today date and correct file name
</commit_message>
<xml_diff>
--- a/fd/rentals/templates/contracts/rental_contract_template.docx
+++ b/fd/rentals/templates/contracts/rental_contract_template.docx
@@ -39,8 +39,8 @@
         </w:rPr>
       </w:pPr>
       <w:r>
-        <w:object w:dxaOrig="1862" w:dyaOrig="1842">
-          <v:rect xmlns:o="urn:schemas-microsoft-com:office:office" xmlns:v="urn:schemas-microsoft-com:vml" id="rectole0000000000" style="width:93.100000pt;height:92.100000pt" o:preferrelative="t" o:ole="">
+        <w:object w:dxaOrig="1903" w:dyaOrig="1882">
+          <v:rect xmlns:o="urn:schemas-microsoft-com:office:office" xmlns:v="urn:schemas-microsoft-com:vml" id="rectole0000000000" style="width:95.150000pt;height:94.100000pt" o:preferrelative="t" o:ole="">
             <o:lock v:ext="edit"/>
             <v:imagedata xmlns:r="http://schemas.openxmlformats.org/officeDocument/2006/relationships" r:id="docRId1" o:title=""/>
           </v:rect>
@@ -133,7 +133,7 @@
         <w:jc w:val="left"/>
         <w:rPr>
           <w:rFonts w:ascii="Times New Roman" w:hAnsi="Times New Roman" w:cs="Times New Roman" w:eastAsia="Times New Roman"/>
-          <w:color w:val="auto"/>
+          <w:color w:val="1A1A1A"/>
           <w:spacing w:val="0"/>
           <w:position w:val="0"/>
           <w:sz w:val="18"/>
@@ -162,17 +162,79 @@
         </w:rPr>
         <w:t xml:space="preserve">Сочи</w:t>
       </w:r>
-      <w:r>
-        <w:rPr>
-          <w:rFonts w:ascii="Times New Roman" w:hAnsi="Times New Roman" w:cs="Times New Roman" w:eastAsia="Times New Roman"/>
-          <w:color w:val="1A1A1A"/>
-          <w:spacing w:val="0"/>
-          <w:position w:val="0"/>
-          <w:sz w:val="18"/>
-          <w:shd w:fill="auto" w:val="clear"/>
-        </w:rPr>
-        <w:t xml:space="preserve">              Дата:-__________</w:t>
-      </w:r>
+    </w:p>
+    <w:p>
+      <w:pPr>
+        <w:tabs>
+          <w:tab w:val="left" w:pos="860" w:leader="none"/>
+        </w:tabs>
+        <w:spacing w:before="0" w:after="0" w:line="482"/>
+        <w:ind w:right="6250" w:left="165" w:firstLine="0"/>
+        <w:jc w:val="left"/>
+        <w:rPr>
+          <w:rFonts w:ascii="Times New Roman" w:hAnsi="Times New Roman" w:cs="Times New Roman" w:eastAsia="Times New Roman"/>
+          <w:b/>
+          <w:color w:val="1A1A1A"/>
+          <w:spacing w:val="0"/>
+          <w:position w:val="0"/>
+          <w:sz w:val="18"/>
+          <w:u w:val="single"/>
+          <w:shd w:fill="auto" w:val="clear"/>
+        </w:rPr>
+      </w:pPr>
+      <w:r>
+        <w:rPr>
+          <w:rFonts w:ascii="Times New Roman" w:hAnsi="Times New Roman" w:cs="Times New Roman" w:eastAsia="Times New Roman"/>
+          <w:color w:val="1A1A1A"/>
+          <w:spacing w:val="0"/>
+          <w:position w:val="0"/>
+          <w:sz w:val="18"/>
+          <w:shd w:fill="auto" w:val="clear"/>
+        </w:rPr>
+        <w:t xml:space="preserve">Дата </w:t>
+      </w:r>
+      <w:r>
+        <w:rPr>
+          <w:rFonts w:ascii="Times New Roman" w:hAnsi="Times New Roman" w:cs="Times New Roman" w:eastAsia="Times New Roman"/>
+          <w:color w:val="1A1A1A"/>
+          <w:spacing w:val="0"/>
+          <w:position w:val="0"/>
+          <w:sz w:val="18"/>
+          <w:shd w:fill="auto" w:val="clear"/>
+        </w:rPr>
+        <w:t xml:space="preserve">:  </w:t>
+      </w:r>
+      <w:r>
+        <w:rPr>
+          <w:rFonts w:ascii="Times New Roman" w:hAnsi="Times New Roman" w:cs="Times New Roman" w:eastAsia="Times New Roman"/>
+          <w:b/>
+          <w:color w:val="1A1A1A"/>
+          <w:spacing w:val="0"/>
+          <w:position w:val="0"/>
+          <w:sz w:val="18"/>
+          <w:u w:val="single"/>
+          <w:shd w:fill="auto" w:val="clear"/>
+        </w:rPr>
+        <w:t xml:space="preserve">{{ today_date }}</w:t>
+      </w:r>
+    </w:p>
+    <w:p>
+      <w:pPr>
+        <w:tabs>
+          <w:tab w:val="left" w:pos="860" w:leader="none"/>
+        </w:tabs>
+        <w:spacing w:before="0" w:after="0" w:line="482"/>
+        <w:ind w:right="6250" w:left="165" w:firstLine="0"/>
+        <w:jc w:val="left"/>
+        <w:rPr>
+          <w:rFonts w:ascii="Times New Roman" w:hAnsi="Times New Roman" w:cs="Times New Roman" w:eastAsia="Times New Roman"/>
+          <w:color w:val="auto"/>
+          <w:spacing w:val="0"/>
+          <w:position w:val="0"/>
+          <w:sz w:val="18"/>
+          <w:shd w:fill="auto" w:val="clear"/>
+        </w:rPr>
+      </w:pPr>
     </w:p>
     <w:p>
       <w:pPr>
@@ -5440,8 +5502,8 @@
         </w:rPr>
       </w:pPr>
       <w:r>
-        <w:object w:dxaOrig="2105" w:dyaOrig="1903">
-          <v:rect xmlns:o="urn:schemas-microsoft-com:office:office" xmlns:v="urn:schemas-microsoft-com:vml" id="rectole0000000001" style="width:105.250000pt;height:95.150000pt" o:preferrelative="t" o:ole="">
+        <w:object w:dxaOrig="2146" w:dyaOrig="1944">
+          <v:rect xmlns:o="urn:schemas-microsoft-com:office:office" xmlns:v="urn:schemas-microsoft-com:vml" id="rectole0000000001" style="width:107.300000pt;height:97.200000pt" o:preferrelative="t" o:ole="">
             <o:lock v:ext="edit"/>
             <v:imagedata xmlns:r="http://schemas.openxmlformats.org/officeDocument/2006/relationships" r:id="docRId3" o:title=""/>
           </v:rect>
@@ -6302,8 +6364,8 @@
         </w:rPr>
       </w:pPr>
       <w:r>
-        <w:object w:dxaOrig="6114" w:dyaOrig="5689">
-          <v:rect xmlns:o="urn:schemas-microsoft-com:office:office" xmlns:v="urn:schemas-microsoft-com:vml" id="rectole0000000002" style="width:305.700000pt;height:284.450000pt" o:preferrelative="t" o:ole="">
+        <w:object w:dxaOrig="6276" w:dyaOrig="5831">
+          <v:rect xmlns:o="urn:schemas-microsoft-com:office:office" xmlns:v="urn:schemas-microsoft-com:vml" id="rectole0000000002" style="width:313.800000pt;height:291.550000pt" o:preferrelative="t" o:ole="">
             <o:lock v:ext="edit"/>
             <v:imagedata xmlns:r="http://schemas.openxmlformats.org/officeDocument/2006/relationships" r:id="docRId5" o:title=""/>
           </v:rect>

</xml_diff>